<commit_message>
Finished my test plan
</commit_message>
<xml_diff>
--- a/Exam Prep - 3 - Slot Machines - Test Plan.docx
+++ b/Exam Prep - 3 - Slot Machines - Test Plan.docx
@@ -12,8 +12,6 @@
       <w:r>
         <w:t>Slot Machines</w:t>
       </w:r>
-      <w:bookmarkStart w:id="0" w:name="_GoBack"/>
-      <w:bookmarkEnd w:id="0"/>
     </w:p>
     <w:p>
       <w:pPr>
@@ -350,44 +348,443 @@
             <w:pPr>
               <w:pStyle w:val="Default"/>
               <w:rPr>
+                <w:rFonts w:ascii="Courier" w:hAnsi="Courier"/>
+                <w:sz w:val="18"/>
+                <w:szCs w:val="18"/>
+              </w:rPr>
+            </w:pPr>
+            <w:r>
+              <w:rPr>
+                <w:rFonts w:ascii="Courier" w:hAnsi="Courier"/>
+                <w:sz w:val="18"/>
+                <w:szCs w:val="18"/>
+              </w:rPr>
+              <w:t>How many quarters does Martha have in the jar?</w:t>
+            </w:r>
+          </w:p>
+          <w:p>
+            <w:pPr>
+              <w:pStyle w:val="Default"/>
+              <w:rPr>
+                <w:rFonts w:ascii="Courier" w:hAnsi="Courier"/>
+                <w:sz w:val="18"/>
+                <w:szCs w:val="18"/>
+              </w:rPr>
+            </w:pPr>
+            <w:r>
+              <w:rPr>
+                <w:rFonts w:ascii="Courier" w:hAnsi="Courier"/>
+                <w:sz w:val="18"/>
+                <w:szCs w:val="18"/>
+              </w:rPr>
+              <w:t>48</w:t>
+            </w:r>
+          </w:p>
+          <w:p>
+            <w:pPr>
+              <w:pStyle w:val="Default"/>
+              <w:rPr>
+                <w:rFonts w:ascii="Courier" w:hAnsi="Courier"/>
+                <w:sz w:val="18"/>
+                <w:szCs w:val="18"/>
+              </w:rPr>
+            </w:pPr>
+          </w:p>
+          <w:p>
+            <w:pPr>
+              <w:pStyle w:val="Default"/>
+              <w:rPr>
+                <w:rFonts w:ascii="Courier" w:hAnsi="Courier"/>
+                <w:sz w:val="18"/>
+                <w:szCs w:val="18"/>
+              </w:rPr>
+            </w:pPr>
+            <w:r>
+              <w:rPr>
+                <w:rFonts w:ascii="Courier" w:hAnsi="Courier"/>
+                <w:sz w:val="18"/>
+                <w:szCs w:val="18"/>
+              </w:rPr>
+              <w:t>How many times has the first machine been played since paying out?</w:t>
+            </w:r>
+          </w:p>
+          <w:p>
+            <w:pPr>
+              <w:pStyle w:val="Default"/>
+              <w:rPr>
+                <w:rFonts w:ascii="Courier" w:hAnsi="Courier"/>
+                <w:sz w:val="18"/>
+                <w:szCs w:val="18"/>
+              </w:rPr>
+            </w:pPr>
+            <w:r>
+              <w:rPr>
+                <w:rFonts w:ascii="Courier" w:hAnsi="Courier"/>
+                <w:sz w:val="18"/>
+                <w:szCs w:val="18"/>
+              </w:rPr>
+              <w:t>3</w:t>
+            </w:r>
+          </w:p>
+          <w:p>
+            <w:pPr>
+              <w:pStyle w:val="Default"/>
+              <w:rPr>
+                <w:rFonts w:ascii="Courier" w:hAnsi="Courier"/>
+                <w:sz w:val="18"/>
+                <w:szCs w:val="18"/>
+              </w:rPr>
+            </w:pPr>
+          </w:p>
+          <w:p>
+            <w:pPr>
+              <w:pStyle w:val="Default"/>
+              <w:rPr>
+                <w:rFonts w:ascii="Courier" w:hAnsi="Courier"/>
+                <w:sz w:val="18"/>
+                <w:szCs w:val="18"/>
+              </w:rPr>
+            </w:pPr>
+            <w:r>
+              <w:rPr>
+                <w:rFonts w:ascii="Courier" w:hAnsi="Courier"/>
+                <w:sz w:val="18"/>
+                <w:szCs w:val="18"/>
+              </w:rPr>
+              <w:t>How many times has the second machine been played since paying out?</w:t>
+            </w:r>
+          </w:p>
+          <w:p>
+            <w:pPr>
+              <w:pStyle w:val="Default"/>
+              <w:rPr>
+                <w:rFonts w:ascii="Courier" w:hAnsi="Courier"/>
+                <w:sz w:val="18"/>
+                <w:szCs w:val="18"/>
+              </w:rPr>
+            </w:pPr>
+            <w:r>
+              <w:rPr>
+                <w:rFonts w:ascii="Courier" w:hAnsi="Courier"/>
+                <w:sz w:val="18"/>
+                <w:szCs w:val="18"/>
+              </w:rPr>
+              <w:t>10</w:t>
+            </w:r>
+          </w:p>
+          <w:p>
+            <w:pPr>
+              <w:pStyle w:val="Default"/>
+              <w:rPr>
+                <w:rFonts w:ascii="Courier" w:hAnsi="Courier"/>
+                <w:sz w:val="18"/>
+                <w:szCs w:val="18"/>
+              </w:rPr>
+            </w:pPr>
+          </w:p>
+          <w:p>
+            <w:pPr>
+              <w:pStyle w:val="Default"/>
+              <w:rPr>
+                <w:rFonts w:ascii="Courier" w:hAnsi="Courier"/>
+                <w:sz w:val="18"/>
+                <w:szCs w:val="18"/>
+              </w:rPr>
+            </w:pPr>
+            <w:r>
+              <w:rPr>
+                <w:rFonts w:ascii="Courier" w:hAnsi="Courier"/>
+                <w:sz w:val="18"/>
+                <w:szCs w:val="18"/>
+              </w:rPr>
+              <w:t>How many times has the third machine been played since paying out?</w:t>
+            </w:r>
+          </w:p>
+          <w:p>
+            <w:pPr>
+              <w:pStyle w:val="Default"/>
+              <w:rPr>
+                <w:rFonts w:ascii="Courier" w:hAnsi="Courier"/>
+                <w:sz w:val="18"/>
+                <w:szCs w:val="18"/>
+              </w:rPr>
+            </w:pPr>
+            <w:r>
+              <w:rPr>
+                <w:rFonts w:ascii="Courier" w:hAnsi="Courier"/>
+                <w:sz w:val="18"/>
+                <w:szCs w:val="18"/>
+              </w:rPr>
+              <w:t>4</w:t>
+            </w:r>
+          </w:p>
+          <w:p>
+            <w:pPr>
+              <w:pStyle w:val="Default"/>
+              <w:rPr>
+                <w:rFonts w:ascii="Courier" w:hAnsi="Courier"/>
+                <w:sz w:val="18"/>
+                <w:szCs w:val="18"/>
+              </w:rPr>
+            </w:pPr>
+          </w:p>
+          <w:p>
+            <w:pPr>
+              <w:pStyle w:val="Default"/>
+              <w:rPr>
+                <w:rFonts w:ascii="Courier" w:hAnsi="Courier"/>
+                <w:sz w:val="18"/>
+                <w:szCs w:val="18"/>
+              </w:rPr>
+            </w:pPr>
+            <w:r>
+              <w:rPr>
+                <w:rFonts w:ascii="Courier" w:hAnsi="Courier"/>
+                <w:sz w:val="18"/>
+                <w:szCs w:val="18"/>
+              </w:rPr>
+              <w:t>Martha plays 66 times before going broke.</w:t>
+            </w:r>
+          </w:p>
+          <w:p>
+            <w:pPr>
+              <w:pStyle w:val="Default"/>
+              <w:rPr>
+                <w:rFonts w:ascii="Courier" w:hAnsi="Courier"/>
+                <w:sz w:val="18"/>
+                <w:szCs w:val="18"/>
+              </w:rPr>
+            </w:pPr>
+          </w:p>
+          <w:p>
+            <w:pPr>
+              <w:pStyle w:val="Default"/>
+              <w:rPr>
+                <w:rFonts w:ascii="Courier" w:hAnsi="Courier"/>
+                <w:sz w:val="18"/>
+                <w:szCs w:val="18"/>
+              </w:rPr>
+            </w:pPr>
+          </w:p>
+          <w:p>
+            <w:pPr>
+              <w:pStyle w:val="Default"/>
+              <w:rPr>
+                <w:rFonts w:ascii="Courier" w:hAnsi="Courier"/>
+                <w:sz w:val="18"/>
+                <w:szCs w:val="18"/>
+              </w:rPr>
+            </w:pPr>
+          </w:p>
+          <w:p>
+            <w:pPr>
+              <w:pStyle w:val="Default"/>
+              <w:rPr>
+                <w:rFonts w:ascii="Courier" w:hAnsi="Courier"/>
+                <w:sz w:val="18"/>
+                <w:szCs w:val="18"/>
+              </w:rPr>
+            </w:pPr>
+            <w:r>
+              <w:rPr>
+                <w:rFonts w:ascii="Courier" w:hAnsi="Courier"/>
+                <w:sz w:val="18"/>
+                <w:szCs w:val="18"/>
+              </w:rPr>
+              <w:t>How many quarters does Martha have in the jar?</w:t>
+            </w:r>
+          </w:p>
+          <w:p>
+            <w:pPr>
+              <w:pStyle w:val="Default"/>
+              <w:rPr>
+                <w:rFonts w:ascii="Courier" w:hAnsi="Courier"/>
+                <w:sz w:val="18"/>
+                <w:szCs w:val="18"/>
+              </w:rPr>
+            </w:pPr>
+            <w:r>
+              <w:rPr>
+                <w:rFonts w:ascii="Courier" w:hAnsi="Courier"/>
+                <w:sz w:val="18"/>
+                <w:szCs w:val="18"/>
+              </w:rPr>
+              <w:t>4</w:t>
+            </w:r>
+          </w:p>
+          <w:p>
+            <w:pPr>
+              <w:pStyle w:val="Default"/>
+              <w:rPr>
                 <w:rFonts w:ascii="Courier" w:eastAsia="Courier" w:hAnsi="Courier" w:cs="Courier"/>
                 <w:sz w:val="18"/>
                 <w:szCs w:val="18"/>
               </w:rPr>
             </w:pPr>
-            <w:r>
-              <w:rPr>
-                <w:rFonts w:ascii="Courier" w:hAnsi="Courier"/>
-                <w:sz w:val="18"/>
-                <w:szCs w:val="18"/>
-              </w:rPr>
-              <w:t xml:space="preserve">Prompt? </w:t>
-            </w:r>
-            <w:r>
-              <w:rPr>
-                <w:rFonts w:ascii="Courier" w:hAnsi="Courier"/>
-                <w:b/>
-                <w:bCs/>
-                <w:sz w:val="18"/>
-                <w:szCs w:val="18"/>
-              </w:rPr>
-              <w:t>input</w:t>
-            </w:r>
-            <w:r>
+          </w:p>
+          <w:p>
+            <w:pPr>
+              <w:pStyle w:val="Default"/>
               <w:rPr>
                 <w:rFonts w:ascii="Courier" w:eastAsia="Courier" w:hAnsi="Courier" w:cs="Courier"/>
                 <w:sz w:val="18"/>
                 <w:szCs w:val="18"/>
               </w:rPr>
-              <w:br/>
-            </w:r>
-            <w:r>
-              <w:rPr>
-                <w:rFonts w:ascii="Courier" w:hAnsi="Courier"/>
-                <w:sz w:val="18"/>
-                <w:szCs w:val="18"/>
-              </w:rPr>
-              <w:t xml:space="preserve">Output </w:t>
+            </w:pPr>
+            <w:r>
+              <w:rPr>
+                <w:rFonts w:ascii="Courier" w:eastAsia="Courier" w:hAnsi="Courier" w:cs="Courier"/>
+                <w:sz w:val="18"/>
+                <w:szCs w:val="18"/>
+              </w:rPr>
+              <w:t>How many times has the first machine been played since paying out?</w:t>
+            </w:r>
+          </w:p>
+          <w:p>
+            <w:pPr>
+              <w:pStyle w:val="Default"/>
+              <w:rPr>
+                <w:rFonts w:ascii="Courier" w:eastAsia="Courier" w:hAnsi="Courier" w:cs="Courier"/>
+                <w:sz w:val="18"/>
+                <w:szCs w:val="18"/>
+              </w:rPr>
+            </w:pPr>
+            <w:r>
+              <w:rPr>
+                <w:rFonts w:ascii="Courier" w:eastAsia="Courier" w:hAnsi="Courier" w:cs="Courier"/>
+                <w:sz w:val="18"/>
+                <w:szCs w:val="18"/>
+              </w:rPr>
+              <w:t>2</w:t>
+            </w:r>
+          </w:p>
+          <w:p>
+            <w:pPr>
+              <w:pStyle w:val="Default"/>
+              <w:rPr>
+                <w:rFonts w:ascii="Courier" w:eastAsia="Courier" w:hAnsi="Courier" w:cs="Courier"/>
+                <w:sz w:val="18"/>
+                <w:szCs w:val="18"/>
+              </w:rPr>
+            </w:pPr>
+          </w:p>
+          <w:p>
+            <w:pPr>
+              <w:pStyle w:val="Default"/>
+              <w:rPr>
+                <w:rFonts w:ascii="Courier" w:eastAsia="Courier" w:hAnsi="Courier" w:cs="Courier"/>
+                <w:sz w:val="18"/>
+                <w:szCs w:val="18"/>
+              </w:rPr>
+            </w:pPr>
+            <w:r>
+              <w:rPr>
+                <w:rFonts w:ascii="Courier" w:eastAsia="Courier" w:hAnsi="Courier" w:cs="Courier"/>
+                <w:sz w:val="18"/>
+                <w:szCs w:val="18"/>
+              </w:rPr>
+              <w:t>How many times has the second machine been played since paying out?</w:t>
+            </w:r>
+          </w:p>
+          <w:p>
+            <w:pPr>
+              <w:pStyle w:val="Default"/>
+              <w:rPr>
+                <w:rFonts w:ascii="Courier" w:eastAsia="Courier" w:hAnsi="Courier" w:cs="Courier"/>
+                <w:sz w:val="18"/>
+                <w:szCs w:val="18"/>
+              </w:rPr>
+            </w:pPr>
+            <w:r>
+              <w:rPr>
+                <w:rFonts w:ascii="Courier" w:eastAsia="Courier" w:hAnsi="Courier" w:cs="Courier"/>
+                <w:sz w:val="18"/>
+                <w:szCs w:val="18"/>
+              </w:rPr>
+              <w:lastRenderedPageBreak/>
+              <w:t>3</w:t>
+            </w:r>
+          </w:p>
+          <w:p>
+            <w:pPr>
+              <w:pStyle w:val="Default"/>
+              <w:rPr>
+                <w:rFonts w:ascii="Courier" w:eastAsia="Courier" w:hAnsi="Courier" w:cs="Courier"/>
+                <w:sz w:val="18"/>
+                <w:szCs w:val="18"/>
+              </w:rPr>
+            </w:pPr>
+          </w:p>
+          <w:p>
+            <w:pPr>
+              <w:pStyle w:val="Default"/>
+              <w:rPr>
+                <w:rFonts w:ascii="Courier" w:eastAsia="Courier" w:hAnsi="Courier" w:cs="Courier"/>
+                <w:sz w:val="18"/>
+                <w:szCs w:val="18"/>
+              </w:rPr>
+            </w:pPr>
+            <w:r>
+              <w:rPr>
+                <w:rFonts w:ascii="Courier" w:eastAsia="Courier" w:hAnsi="Courier" w:cs="Courier"/>
+                <w:sz w:val="18"/>
+                <w:szCs w:val="18"/>
+              </w:rPr>
+              <w:t xml:space="preserve">How many times has the third </w:t>
+            </w:r>
+            <w:r>
+              <w:rPr>
+                <w:rFonts w:ascii="Courier" w:eastAsia="Courier" w:hAnsi="Courier" w:cs="Courier"/>
+                <w:sz w:val="18"/>
+                <w:szCs w:val="18"/>
+              </w:rPr>
+              <w:t>machine been played since paying out?</w:t>
+            </w:r>
+          </w:p>
+          <w:p>
+            <w:pPr>
+              <w:pStyle w:val="Default"/>
+              <w:rPr>
+                <w:rFonts w:ascii="Courier" w:eastAsia="Courier" w:hAnsi="Courier" w:cs="Courier"/>
+                <w:sz w:val="18"/>
+                <w:szCs w:val="18"/>
+              </w:rPr>
+            </w:pPr>
+            <w:r>
+              <w:rPr>
+                <w:rFonts w:ascii="Courier" w:eastAsia="Courier" w:hAnsi="Courier" w:cs="Courier"/>
+                <w:sz w:val="18"/>
+                <w:szCs w:val="18"/>
+              </w:rPr>
+              <w:t>4</w:t>
+            </w:r>
+          </w:p>
+          <w:p>
+            <w:pPr>
+              <w:pStyle w:val="Default"/>
+              <w:rPr>
+                <w:rFonts w:ascii="Courier" w:eastAsia="Courier" w:hAnsi="Courier" w:cs="Courier"/>
+                <w:sz w:val="18"/>
+                <w:szCs w:val="18"/>
+              </w:rPr>
+            </w:pPr>
+          </w:p>
+          <w:p>
+            <w:pPr>
+              <w:pStyle w:val="Default"/>
+              <w:rPr>
+                <w:rFonts w:ascii="Courier" w:eastAsia="Courier" w:hAnsi="Courier" w:cs="Courier"/>
+                <w:sz w:val="18"/>
+                <w:szCs w:val="18"/>
+              </w:rPr>
+            </w:pPr>
+            <w:r>
+              <w:rPr>
+                <w:rFonts w:ascii="Courier" w:eastAsia="Courier" w:hAnsi="Courier" w:cs="Courier"/>
+                <w:sz w:val="18"/>
+                <w:szCs w:val="18"/>
+              </w:rPr>
+              <w:t>Martha plays 4 times before going broke.</w:t>
             </w:r>
           </w:p>
         </w:tc>
@@ -425,6 +822,7 @@
                 <w:sz w:val="20"/>
                 <w:szCs w:val="20"/>
               </w:rPr>
+              <w:lastRenderedPageBreak/>
               <w:t>Boundary condition(s)</w:t>
             </w:r>
           </w:p>
@@ -455,45 +853,221 @@
             <w:pPr>
               <w:pStyle w:val="Default"/>
               <w:rPr>
+                <w:rFonts w:ascii="Courier" w:hAnsi="Courier"/>
+                <w:sz w:val="18"/>
+                <w:szCs w:val="18"/>
+              </w:rPr>
+            </w:pPr>
+            <w:r>
+              <w:rPr>
+                <w:rFonts w:ascii="Courier" w:hAnsi="Courier"/>
+                <w:sz w:val="18"/>
+                <w:szCs w:val="18"/>
+              </w:rPr>
+              <w:t>How many quarters does Martha have in the jar?</w:t>
+            </w:r>
+          </w:p>
+          <w:p>
+            <w:pPr>
+              <w:pStyle w:val="Default"/>
+              <w:rPr>
+                <w:rFonts w:ascii="Courier" w:hAnsi="Courier"/>
+                <w:sz w:val="18"/>
+                <w:szCs w:val="18"/>
+              </w:rPr>
+            </w:pPr>
+            <w:r>
+              <w:rPr>
+                <w:rFonts w:ascii="Courier" w:hAnsi="Courier"/>
+                <w:sz w:val="18"/>
+                <w:szCs w:val="18"/>
+              </w:rPr>
+              <w:t>1</w:t>
+            </w:r>
+          </w:p>
+          <w:p>
+            <w:pPr>
+              <w:pStyle w:val="Default"/>
+              <w:rPr>
+                <w:rFonts w:ascii="Courier" w:hAnsi="Courier"/>
+                <w:sz w:val="18"/>
+                <w:szCs w:val="18"/>
+              </w:rPr>
+            </w:pPr>
+          </w:p>
+          <w:p>
+            <w:pPr>
+              <w:pStyle w:val="Default"/>
+              <w:rPr>
+                <w:rFonts w:ascii="Courier" w:hAnsi="Courier"/>
+                <w:sz w:val="18"/>
+                <w:szCs w:val="18"/>
+              </w:rPr>
+            </w:pPr>
+            <w:r>
+              <w:rPr>
+                <w:rFonts w:ascii="Courier" w:hAnsi="Courier"/>
+                <w:sz w:val="18"/>
+                <w:szCs w:val="18"/>
+              </w:rPr>
+              <w:t>How many times has the first machine been played since paying out?</w:t>
+            </w:r>
+          </w:p>
+          <w:p>
+            <w:pPr>
+              <w:pStyle w:val="Default"/>
+              <w:rPr>
+                <w:rFonts w:ascii="Courier" w:hAnsi="Courier"/>
+                <w:sz w:val="18"/>
+                <w:szCs w:val="18"/>
+              </w:rPr>
+            </w:pPr>
+            <w:r>
+              <w:rPr>
+                <w:rFonts w:ascii="Courier" w:hAnsi="Courier"/>
+                <w:sz w:val="18"/>
+                <w:szCs w:val="18"/>
+              </w:rPr>
+              <w:t>1</w:t>
+            </w:r>
+          </w:p>
+          <w:p>
+            <w:pPr>
+              <w:pStyle w:val="Default"/>
+              <w:rPr>
+                <w:rFonts w:ascii="Courier" w:hAnsi="Courier"/>
+                <w:sz w:val="18"/>
+                <w:szCs w:val="18"/>
+              </w:rPr>
+            </w:pPr>
+          </w:p>
+          <w:p>
+            <w:pPr>
+              <w:pStyle w:val="Default"/>
+              <w:rPr>
+                <w:rFonts w:ascii="Courier" w:hAnsi="Courier"/>
+                <w:sz w:val="18"/>
+                <w:szCs w:val="18"/>
+              </w:rPr>
+            </w:pPr>
+            <w:r>
+              <w:rPr>
+                <w:rFonts w:ascii="Courier" w:hAnsi="Courier"/>
+                <w:sz w:val="18"/>
+                <w:szCs w:val="18"/>
+              </w:rPr>
+              <w:t>How many times has the second machine been played since paying out?</w:t>
+            </w:r>
+          </w:p>
+          <w:p>
+            <w:pPr>
+              <w:pStyle w:val="Default"/>
+              <w:rPr>
+                <w:rFonts w:ascii="Courier" w:hAnsi="Courier"/>
+                <w:sz w:val="18"/>
+                <w:szCs w:val="18"/>
+              </w:rPr>
+            </w:pPr>
+            <w:r>
+              <w:rPr>
+                <w:rFonts w:ascii="Courier" w:hAnsi="Courier"/>
+                <w:sz w:val="18"/>
+                <w:szCs w:val="18"/>
+              </w:rPr>
+              <w:t>1</w:t>
+            </w:r>
+          </w:p>
+          <w:p>
+            <w:pPr>
+              <w:pStyle w:val="Default"/>
+              <w:rPr>
+                <w:rFonts w:ascii="Courier" w:hAnsi="Courier"/>
+                <w:sz w:val="18"/>
+                <w:szCs w:val="18"/>
+              </w:rPr>
+            </w:pPr>
+          </w:p>
+          <w:p>
+            <w:pPr>
+              <w:pStyle w:val="Default"/>
+              <w:rPr>
+                <w:rFonts w:ascii="Courier" w:hAnsi="Courier"/>
+                <w:sz w:val="18"/>
+                <w:szCs w:val="18"/>
+              </w:rPr>
+            </w:pPr>
+            <w:r>
+              <w:rPr>
+                <w:rFonts w:ascii="Courier" w:hAnsi="Courier"/>
+                <w:sz w:val="18"/>
+                <w:szCs w:val="18"/>
+              </w:rPr>
+              <w:t>How many times has the third machine been played since paying out?</w:t>
+            </w:r>
+          </w:p>
+          <w:p>
+            <w:pPr>
+              <w:pStyle w:val="Default"/>
+              <w:rPr>
+                <w:rFonts w:ascii="Courier" w:hAnsi="Courier"/>
+                <w:sz w:val="18"/>
+                <w:szCs w:val="18"/>
+              </w:rPr>
+            </w:pPr>
+            <w:r>
+              <w:rPr>
+                <w:rFonts w:ascii="Courier" w:hAnsi="Courier"/>
+                <w:sz w:val="18"/>
+                <w:szCs w:val="18"/>
+              </w:rPr>
+              <w:t>1</w:t>
+            </w:r>
+          </w:p>
+          <w:p>
+            <w:pPr>
+              <w:pStyle w:val="Default"/>
+              <w:rPr>
+                <w:rFonts w:ascii="Courier" w:hAnsi="Courier"/>
+                <w:sz w:val="18"/>
+                <w:szCs w:val="18"/>
+              </w:rPr>
+            </w:pPr>
+          </w:p>
+          <w:p>
+            <w:pPr>
+              <w:pStyle w:val="Default"/>
+              <w:rPr>
+                <w:rFonts w:ascii="Courier" w:hAnsi="Courier"/>
+                <w:sz w:val="18"/>
+                <w:szCs w:val="18"/>
+              </w:rPr>
+            </w:pPr>
+            <w:r>
+              <w:rPr>
+                <w:rFonts w:ascii="Courier" w:hAnsi="Courier"/>
+                <w:sz w:val="18"/>
+                <w:szCs w:val="18"/>
+              </w:rPr>
+              <w:t>Martha plays 1 time</w:t>
+            </w:r>
+            <w:r>
+              <w:rPr>
+                <w:rFonts w:ascii="Courier" w:hAnsi="Courier"/>
+                <w:sz w:val="18"/>
+                <w:szCs w:val="18"/>
+              </w:rPr>
+              <w:t xml:space="preserve"> before going broke.</w:t>
+            </w:r>
+          </w:p>
+          <w:p>
+            <w:pPr>
+              <w:pStyle w:val="Default"/>
+              <w:rPr>
                 <w:rFonts w:ascii="Courier" w:eastAsia="Courier" w:hAnsi="Courier" w:cs="Courier"/>
                 <w:sz w:val="18"/>
                 <w:szCs w:val="18"/>
               </w:rPr>
             </w:pPr>
-            <w:r>
-              <w:rPr>
-                <w:rFonts w:ascii="Courier" w:hAnsi="Courier"/>
-                <w:sz w:val="18"/>
-                <w:szCs w:val="18"/>
-              </w:rPr>
-              <w:t xml:space="preserve">Prompt? </w:t>
-            </w:r>
-            <w:r>
-              <w:rPr>
-                <w:rFonts w:ascii="Courier" w:hAnsi="Courier"/>
-                <w:b/>
-                <w:bCs/>
-                <w:sz w:val="18"/>
-                <w:szCs w:val="18"/>
-              </w:rPr>
-              <w:t>input</w:t>
-            </w:r>
-            <w:r>
-              <w:rPr>
-                <w:rFonts w:ascii="Courier" w:eastAsia="Courier" w:hAnsi="Courier" w:cs="Courier"/>
-                <w:sz w:val="18"/>
-                <w:szCs w:val="18"/>
-              </w:rPr>
-              <w:br/>
-            </w:r>
-            <w:r>
-              <w:rPr>
-                <w:rFonts w:ascii="Courier" w:hAnsi="Courier"/>
-                <w:sz w:val="18"/>
-                <w:szCs w:val="18"/>
-              </w:rPr>
-              <w:t xml:space="preserve">Output </w:t>
-            </w:r>
           </w:p>
         </w:tc>
       </w:tr>
@@ -555,45 +1129,261 @@
             <w:pPr>
               <w:pStyle w:val="Default"/>
               <w:rPr>
+                <w:rFonts w:ascii="Courier" w:hAnsi="Courier"/>
+                <w:sz w:val="18"/>
+                <w:szCs w:val="18"/>
+              </w:rPr>
+            </w:pPr>
+            <w:r>
+              <w:rPr>
+                <w:rFonts w:ascii="Courier" w:hAnsi="Courier"/>
+                <w:sz w:val="18"/>
+                <w:szCs w:val="18"/>
+              </w:rPr>
+              <w:t>How many quarters does Martha have in the jar?</w:t>
+            </w:r>
+          </w:p>
+          <w:p>
+            <w:pPr>
+              <w:pStyle w:val="Default"/>
+              <w:rPr>
+                <w:rFonts w:ascii="Courier" w:hAnsi="Courier"/>
+                <w:sz w:val="18"/>
+                <w:szCs w:val="18"/>
+              </w:rPr>
+            </w:pPr>
+            <w:proofErr w:type="spellStart"/>
+            <w:r>
+              <w:rPr>
+                <w:rFonts w:ascii="Courier" w:hAnsi="Courier"/>
+                <w:sz w:val="18"/>
+                <w:szCs w:val="18"/>
+              </w:rPr>
+              <w:t>Fourty</w:t>
+            </w:r>
+            <w:proofErr w:type="spellEnd"/>
+            <w:r>
+              <w:rPr>
+                <w:rFonts w:ascii="Courier" w:hAnsi="Courier"/>
+                <w:sz w:val="18"/>
+                <w:szCs w:val="18"/>
+              </w:rPr>
+              <w:t xml:space="preserve"> eight</w:t>
+            </w:r>
+          </w:p>
+          <w:p>
+            <w:pPr>
+              <w:pStyle w:val="Default"/>
+              <w:rPr>
+                <w:rFonts w:ascii="Courier" w:hAnsi="Courier"/>
+                <w:sz w:val="18"/>
+                <w:szCs w:val="18"/>
+              </w:rPr>
+            </w:pPr>
+            <w:r>
+              <w:rPr>
+                <w:rFonts w:ascii="Courier" w:hAnsi="Courier"/>
+                <w:sz w:val="18"/>
+                <w:szCs w:val="18"/>
+              </w:rPr>
+              <w:t>How many quarters does Martha have in the jar?</w:t>
+            </w:r>
+          </w:p>
+          <w:p>
+            <w:pPr>
+              <w:pStyle w:val="Default"/>
+              <w:rPr>
+                <w:rFonts w:ascii="Courier" w:hAnsi="Courier"/>
+                <w:sz w:val="18"/>
+                <w:szCs w:val="18"/>
+              </w:rPr>
+            </w:pPr>
+            <w:r>
+              <w:rPr>
+                <w:rFonts w:ascii="Courier" w:hAnsi="Courier"/>
+                <w:sz w:val="18"/>
+                <w:szCs w:val="18"/>
+              </w:rPr>
+              <w:t>48</w:t>
+            </w:r>
+            <w:bookmarkStart w:id="0" w:name="_GoBack"/>
+            <w:bookmarkEnd w:id="0"/>
+          </w:p>
+          <w:p>
+            <w:pPr>
+              <w:pStyle w:val="Default"/>
+              <w:rPr>
+                <w:rFonts w:ascii="Courier" w:hAnsi="Courier"/>
+                <w:sz w:val="18"/>
+                <w:szCs w:val="18"/>
+              </w:rPr>
+            </w:pPr>
+          </w:p>
+          <w:p>
+            <w:pPr>
+              <w:pStyle w:val="Default"/>
+              <w:rPr>
+                <w:rFonts w:ascii="Courier" w:hAnsi="Courier"/>
+                <w:sz w:val="18"/>
+                <w:szCs w:val="18"/>
+              </w:rPr>
+            </w:pPr>
+            <w:r>
+              <w:rPr>
+                <w:rFonts w:ascii="Courier" w:hAnsi="Courier"/>
+                <w:sz w:val="18"/>
+                <w:szCs w:val="18"/>
+              </w:rPr>
+              <w:t>How many times has the first machine been played since paying out?</w:t>
+            </w:r>
+          </w:p>
+          <w:p>
+            <w:pPr>
+              <w:pStyle w:val="Default"/>
+              <w:rPr>
+                <w:rFonts w:ascii="Courier" w:hAnsi="Courier"/>
+                <w:sz w:val="18"/>
+                <w:szCs w:val="18"/>
+              </w:rPr>
+            </w:pPr>
+            <w:r>
+              <w:rPr>
+                <w:rFonts w:ascii="Courier" w:hAnsi="Courier"/>
+                <w:sz w:val="18"/>
+                <w:szCs w:val="18"/>
+              </w:rPr>
+              <w:t>3</w:t>
+            </w:r>
+          </w:p>
+          <w:p>
+            <w:pPr>
+              <w:pStyle w:val="Default"/>
+              <w:rPr>
+                <w:rFonts w:ascii="Courier" w:hAnsi="Courier"/>
+                <w:sz w:val="18"/>
+                <w:szCs w:val="18"/>
+              </w:rPr>
+            </w:pPr>
+          </w:p>
+          <w:p>
+            <w:pPr>
+              <w:pStyle w:val="Default"/>
+              <w:rPr>
+                <w:rFonts w:ascii="Courier" w:hAnsi="Courier"/>
+                <w:sz w:val="18"/>
+                <w:szCs w:val="18"/>
+              </w:rPr>
+            </w:pPr>
+            <w:r>
+              <w:rPr>
+                <w:rFonts w:ascii="Courier" w:hAnsi="Courier"/>
+                <w:sz w:val="18"/>
+                <w:szCs w:val="18"/>
+              </w:rPr>
+              <w:t>How many times has the second machine been played since paying out?</w:t>
+            </w:r>
+          </w:p>
+          <w:p>
+            <w:pPr>
+              <w:pStyle w:val="Default"/>
+              <w:rPr>
+                <w:rFonts w:ascii="Courier" w:hAnsi="Courier"/>
+                <w:sz w:val="18"/>
+                <w:szCs w:val="18"/>
+              </w:rPr>
+            </w:pPr>
+            <w:r>
+              <w:rPr>
+                <w:rFonts w:ascii="Courier" w:hAnsi="Courier"/>
+                <w:sz w:val="18"/>
+                <w:szCs w:val="18"/>
+              </w:rPr>
+              <w:t>10</w:t>
+            </w:r>
+          </w:p>
+          <w:p>
+            <w:pPr>
+              <w:pStyle w:val="Default"/>
+              <w:rPr>
+                <w:rFonts w:ascii="Courier" w:hAnsi="Courier"/>
+                <w:sz w:val="18"/>
+                <w:szCs w:val="18"/>
+              </w:rPr>
+            </w:pPr>
+          </w:p>
+          <w:p>
+            <w:pPr>
+              <w:pStyle w:val="Default"/>
+              <w:rPr>
+                <w:rFonts w:ascii="Courier" w:hAnsi="Courier"/>
+                <w:sz w:val="18"/>
+                <w:szCs w:val="18"/>
+              </w:rPr>
+            </w:pPr>
+            <w:r>
+              <w:rPr>
+                <w:rFonts w:ascii="Courier" w:hAnsi="Courier"/>
+                <w:sz w:val="18"/>
+                <w:szCs w:val="18"/>
+              </w:rPr>
+              <w:t>How many times has the third machine been played since paying out?</w:t>
+            </w:r>
+          </w:p>
+          <w:p>
+            <w:pPr>
+              <w:pStyle w:val="Default"/>
+              <w:rPr>
+                <w:rFonts w:ascii="Courier" w:hAnsi="Courier"/>
+                <w:sz w:val="18"/>
+                <w:szCs w:val="18"/>
+              </w:rPr>
+            </w:pPr>
+            <w:r>
+              <w:rPr>
+                <w:rFonts w:ascii="Courier" w:hAnsi="Courier"/>
+                <w:sz w:val="18"/>
+                <w:szCs w:val="18"/>
+              </w:rPr>
+              <w:t>4</w:t>
+            </w:r>
+          </w:p>
+          <w:p>
+            <w:pPr>
+              <w:pStyle w:val="Default"/>
+              <w:rPr>
+                <w:rFonts w:ascii="Courier" w:hAnsi="Courier"/>
+                <w:sz w:val="18"/>
+                <w:szCs w:val="18"/>
+              </w:rPr>
+            </w:pPr>
+          </w:p>
+          <w:p>
+            <w:pPr>
+              <w:pStyle w:val="Default"/>
+              <w:rPr>
+                <w:rFonts w:ascii="Courier" w:hAnsi="Courier"/>
+                <w:sz w:val="18"/>
+                <w:szCs w:val="18"/>
+              </w:rPr>
+            </w:pPr>
+            <w:r>
+              <w:rPr>
+                <w:rFonts w:ascii="Courier" w:hAnsi="Courier"/>
+                <w:sz w:val="18"/>
+                <w:szCs w:val="18"/>
+              </w:rPr>
+              <w:t>Martha plays 66 times before going broke.</w:t>
+            </w:r>
+          </w:p>
+          <w:p>
+            <w:pPr>
+              <w:pStyle w:val="Default"/>
+              <w:rPr>
                 <w:rFonts w:ascii="Courier" w:eastAsia="Courier" w:hAnsi="Courier" w:cs="Courier"/>
                 <w:sz w:val="18"/>
                 <w:szCs w:val="18"/>
               </w:rPr>
             </w:pPr>
-            <w:r>
-              <w:rPr>
-                <w:rFonts w:ascii="Courier" w:hAnsi="Courier"/>
-                <w:sz w:val="18"/>
-                <w:szCs w:val="18"/>
-              </w:rPr>
-              <w:t xml:space="preserve">Prompt? </w:t>
-            </w:r>
-            <w:r>
-              <w:rPr>
-                <w:rFonts w:ascii="Courier" w:hAnsi="Courier"/>
-                <w:b/>
-                <w:bCs/>
-                <w:sz w:val="18"/>
-                <w:szCs w:val="18"/>
-              </w:rPr>
-              <w:t>input</w:t>
-            </w:r>
-            <w:r>
-              <w:rPr>
-                <w:rFonts w:ascii="Courier" w:eastAsia="Courier" w:hAnsi="Courier" w:cs="Courier"/>
-                <w:sz w:val="18"/>
-                <w:szCs w:val="18"/>
-              </w:rPr>
-              <w:br/>
-            </w:r>
-            <w:r>
-              <w:rPr>
-                <w:rFonts w:ascii="Courier" w:hAnsi="Courier"/>
-                <w:sz w:val="18"/>
-                <w:szCs w:val="18"/>
-              </w:rPr>
-              <w:t xml:space="preserve">Output </w:t>
-            </w:r>
           </w:p>
         </w:tc>
       </w:tr>
@@ -925,7 +1715,7 @@
       </w:pPr>
     </w:pPrDefault>
   </w:docDefaults>
-  <w:latentStyles w:defLockedState="0" w:defUIPriority="99" w:defSemiHidden="0" w:defUnhideWhenUsed="0" w:defQFormat="0" w:count="382">
+  <w:latentStyles w:defLockedState="0" w:defUIPriority="99" w:defSemiHidden="0" w:defUnhideWhenUsed="0" w:defQFormat="0" w:count="381">
     <w:lsdException w:name="Normal" w:uiPriority="0" w:qFormat="1"/>
     <w:lsdException w:name="heading 1" w:uiPriority="9" w:qFormat="1"/>
     <w:lsdException w:name="heading 2" w:semiHidden="1" w:uiPriority="9" w:unhideWhenUsed="1" w:qFormat="1"/>
@@ -1307,7 +2097,6 @@
     <w:lsdException w:name="List Table 6 Colorful Accent 6" w:uiPriority="51"/>
     <w:lsdException w:name="List Table 7 Colorful Accent 6" w:uiPriority="52"/>
     <w:lsdException w:name="Mention" w:semiHidden="1" w:unhideWhenUsed="1"/>
-    <w:lsdException w:name="Smart Hyperlink" w:semiHidden="1" w:unhideWhenUsed="1"/>
   </w:latentStyles>
   <w:style w:type="paragraph" w:default="1" w:styleId="Normal">
     <w:name w:val="Normal"/>

</xml_diff>